<commit_message>
edited a word in future directions
</commit_message>
<xml_diff>
--- a/Revision1/reviewerComments.2.docx
+++ b/Revision1/reviewerComments.2.docx
@@ -1983,9 +1983,372 @@
           <w:rFonts w:asciiTheme="majorBidi" w:hAnsiTheme="majorBidi" w:cstheme="majorBidi"/>
           <w:color w:val="FF0000"/>
         </w:rPr>
-        <w:t xml:space="preserve"> (</w:t>
-      </w:r>
-      <w:bookmarkStart w:id="0" w:name="_GoBack"/>
+        <w:t xml:space="preserve"> (Line </w:t>
+      </w:r>
+      <w:r>
+        <w:rPr>
+          <w:rFonts w:asciiTheme="majorBidi" w:hAnsiTheme="majorBidi" w:cstheme="majorBidi"/>
+          <w:color w:val="FF0000"/>
+        </w:rPr>
+        <w:t>18</w:t>
+      </w:r>
+      <w:r>
+        <w:rPr>
+          <w:rFonts w:asciiTheme="majorBidi" w:hAnsiTheme="majorBidi" w:cstheme="majorBidi"/>
+          <w:color w:val="FF0000"/>
+        </w:rPr>
+        <w:t>5</w:t>
+      </w:r>
+      <w:r>
+        <w:rPr>
+          <w:rFonts w:asciiTheme="majorBidi" w:hAnsiTheme="majorBidi" w:cstheme="majorBidi"/>
+          <w:color w:val="FF0000"/>
+        </w:rPr>
+        <w:t>)</w:t>
+      </w:r>
+      <w:r>
+        <w:rPr>
+          <w:rFonts w:asciiTheme="majorBidi" w:hAnsiTheme="majorBidi" w:cstheme="majorBidi"/>
+          <w:color w:val="FF0000"/>
+        </w:rPr>
+        <w:t>:</w:t>
+      </w:r>
+    </w:p>
+    <w:p>
+      <w:pPr>
+        <w:pStyle w:val="Quote"/>
+        <w:rPr>
+          <w:rFonts w:asciiTheme="majorBidi" w:hAnsiTheme="majorBidi" w:cstheme="majorBidi"/>
+          <w:color w:val="FF0000"/>
+        </w:rPr>
+      </w:pPr>
+      <w:r>
+        <w:rPr>
+          <w:rFonts w:asciiTheme="majorBidi" w:hAnsiTheme="majorBidi" w:cstheme="majorBidi"/>
+          <w:color w:val="FF0000"/>
+        </w:rPr>
+        <w:t xml:space="preserve">In our implementation of AMA, we used both the </w:t>
+      </w:r>
+      <w:proofErr w:type="spellStart"/>
+      <w:r>
+        <w:rPr>
+          <w:rFonts w:asciiTheme="majorBidi" w:hAnsiTheme="majorBidi" w:cstheme="majorBidi"/>
+          <w:color w:val="FF0000"/>
+        </w:rPr>
+        <w:t>Kullback-Leibler</w:t>
+      </w:r>
+      <w:proofErr w:type="spellEnd"/>
+      <w:r>
+        <w:rPr>
+          <w:rFonts w:asciiTheme="majorBidi" w:hAnsiTheme="majorBidi" w:cstheme="majorBidi"/>
+          <w:color w:val="FF0000"/>
+        </w:rPr>
+        <w:t xml:space="preserve"> divergence cost function (corresponding to the maximum a posteriori estimator) and the mean squared error cost function (corresponding to the posterior mean estimator) </w:t>
+      </w:r>
+      <w:r>
+        <w:rPr>
+          <w:rFonts w:asciiTheme="majorBidi" w:hAnsiTheme="majorBidi" w:cstheme="majorBidi"/>
+          <w:color w:val="FF0000"/>
+        </w:rPr>
+        <w:t xml:space="preserve">to evaluate the accuracy of the AMA estimates of </w:t>
+      </w:r>
+      <w:r>
+        <w:rPr>
+          <w:rFonts w:asciiTheme="majorBidi" w:hAnsiTheme="majorBidi" w:cstheme="majorBidi"/>
+          <w:color w:val="FF0000"/>
+        </w:rPr>
+        <w:t>LRF</w:t>
+      </w:r>
+      <w:r>
+        <w:rPr>
+          <w:rFonts w:asciiTheme="majorBidi" w:hAnsiTheme="majorBidi" w:cstheme="majorBidi"/>
+          <w:color w:val="FF0000"/>
+        </w:rPr>
+        <w:t xml:space="preserve">. We also </w:t>
+      </w:r>
+      <w:r>
+        <w:rPr>
+          <w:rFonts w:asciiTheme="majorBidi" w:hAnsiTheme="majorBidi" w:cstheme="majorBidi"/>
+          <w:color w:val="FF0000"/>
+        </w:rPr>
+        <w:t xml:space="preserve">assumed that receptive field responses were corrupted by scaled Gaussian noise (i.e. Poisson-like noise with a </w:t>
+      </w:r>
+      <w:proofErr w:type="spellStart"/>
+      <w:r>
+        <w:rPr>
+          <w:rFonts w:asciiTheme="majorBidi" w:hAnsiTheme="majorBidi" w:cstheme="majorBidi"/>
+          <w:color w:val="FF0000"/>
+        </w:rPr>
+        <w:t>fano</w:t>
+      </w:r>
+      <w:proofErr w:type="spellEnd"/>
+      <w:r>
+        <w:rPr>
+          <w:rFonts w:asciiTheme="majorBidi" w:hAnsiTheme="majorBidi" w:cstheme="majorBidi"/>
+          <w:color w:val="FF0000"/>
+        </w:rPr>
+        <w:t xml:space="preserve"> factor of 1.3</w:t>
+      </w:r>
+      <w:r>
+        <w:rPr>
+          <w:rFonts w:asciiTheme="majorBidi" w:hAnsiTheme="majorBidi" w:cstheme="majorBidi"/>
+          <w:color w:val="FF0000"/>
+        </w:rPr>
+        <w:t xml:space="preserve"> (Geisler &amp; Albrecht, 1997)</w:t>
+      </w:r>
+      <w:r>
+        <w:rPr>
+          <w:rFonts w:asciiTheme="majorBidi" w:hAnsiTheme="majorBidi" w:cstheme="majorBidi"/>
+          <w:color w:val="FF0000"/>
+        </w:rPr>
+        <w:t>)</w:t>
+      </w:r>
+      <w:r>
+        <w:rPr>
+          <w:rFonts w:asciiTheme="majorBidi" w:hAnsiTheme="majorBidi" w:cstheme="majorBidi"/>
+          <w:color w:val="FF0000"/>
+        </w:rPr>
+        <w:t>.</w:t>
+      </w:r>
+      <w:r>
+        <w:rPr>
+          <w:rFonts w:asciiTheme="majorBidi" w:hAnsiTheme="majorBidi" w:cstheme="majorBidi"/>
+          <w:color w:val="FF0000"/>
+        </w:rPr>
+        <w:t xml:space="preserve"> Training with both cost functions yielded similar estimation performance; the results reported here are for the </w:t>
+      </w:r>
+      <w:proofErr w:type="spellStart"/>
+      <w:r>
+        <w:rPr>
+          <w:rFonts w:asciiTheme="majorBidi" w:hAnsiTheme="majorBidi" w:cstheme="majorBidi"/>
+          <w:color w:val="FF0000"/>
+        </w:rPr>
+        <w:t>Kullback-Leibler</w:t>
+      </w:r>
+      <w:proofErr w:type="spellEnd"/>
+      <w:r>
+        <w:rPr>
+          <w:rFonts w:asciiTheme="majorBidi" w:hAnsiTheme="majorBidi" w:cstheme="majorBidi"/>
+          <w:color w:val="FF0000"/>
+        </w:rPr>
+        <w:t xml:space="preserve"> divergence cost function.</w:t>
+      </w:r>
+    </w:p>
+    <w:p>
+      <w:pPr>
+        <w:jc w:val="both"/>
+        <w:rPr>
+          <w:rFonts w:asciiTheme="majorBidi" w:hAnsiTheme="majorBidi" w:cstheme="majorBidi"/>
+        </w:rPr>
+      </w:pPr>
+      <w:r>
+        <w:rPr>
+          <w:rFonts w:asciiTheme="majorBidi" w:hAnsiTheme="majorBidi" w:cstheme="majorBidi"/>
+        </w:rPr>
+        <w:t>The spatial resolution of the image data and area seemed to be very small: e.g. "the target by cropping the rendered images to 1 x 1 degrees of visual angle around the target object (51 x 51 pixels)". Authors could provide justifications whether these sizes are large enough to evaluate the effect of LRV, interaction of the geometry of the object surfaces and multiple illuminations.</w:t>
+      </w:r>
+    </w:p>
+    <w:p>
+      <w:pPr>
+        <w:jc w:val="both"/>
+        <w:rPr>
+          <w:rFonts w:asciiTheme="majorBidi" w:hAnsiTheme="majorBidi" w:cstheme="majorBidi"/>
+        </w:rPr>
+      </w:pPr>
+    </w:p>
+    <w:p>
+      <w:pPr>
+        <w:jc w:val="both"/>
+        <w:rPr>
+          <w:rFonts w:asciiTheme="majorBidi" w:hAnsiTheme="majorBidi" w:cstheme="majorBidi"/>
+          <w:color w:val="FF0000"/>
+        </w:rPr>
+      </w:pPr>
+      <w:r>
+        <w:rPr>
+          <w:rFonts w:asciiTheme="majorBidi" w:hAnsiTheme="majorBidi" w:cstheme="majorBidi"/>
+          <w:color w:val="FF0000"/>
+        </w:rPr>
+        <w:t>The choice of a 1</w:t>
+      </w:r>
+      <w:r>
+        <w:rPr>
+          <w:rFonts w:asciiTheme="majorBidi" w:hAnsiTheme="majorBidi" w:cstheme="majorBidi"/>
+          <w:color w:val="FF0000"/>
+        </w:rPr>
+        <w:t>°</w:t>
+      </w:r>
+      <w:r>
+        <w:rPr>
+          <w:rFonts w:asciiTheme="majorBidi" w:hAnsiTheme="majorBidi" w:cstheme="majorBidi"/>
+          <w:color w:val="FF0000"/>
+        </w:rPr>
+        <w:t>x1</w:t>
+      </w:r>
+      <w:r>
+        <w:rPr>
+          <w:rFonts w:asciiTheme="majorBidi" w:hAnsiTheme="majorBidi" w:cstheme="majorBidi"/>
+          <w:color w:val="FF0000"/>
+        </w:rPr>
+        <w:t>°</w:t>
+      </w:r>
+      <w:r>
+        <w:rPr>
+          <w:rFonts w:asciiTheme="majorBidi" w:hAnsiTheme="majorBidi" w:cstheme="majorBidi"/>
+          <w:color w:val="FF0000"/>
+        </w:rPr>
+        <w:t xml:space="preserve"> analysis area was informed by data on the size of receptive fields in early visual cortex (</w:t>
+      </w:r>
+      <w:proofErr w:type="spellStart"/>
+      <w:r>
+        <w:rPr>
+          <w:rFonts w:asciiTheme="majorBidi" w:hAnsiTheme="majorBidi" w:cstheme="majorBidi"/>
+          <w:color w:val="FF0000"/>
+        </w:rPr>
+        <w:t>Gattass</w:t>
+      </w:r>
+      <w:proofErr w:type="spellEnd"/>
+      <w:r>
+        <w:rPr>
+          <w:rFonts w:asciiTheme="majorBidi" w:hAnsiTheme="majorBidi" w:cstheme="majorBidi"/>
+          <w:color w:val="FF0000"/>
+        </w:rPr>
+        <w:t xml:space="preserve"> et al, 1981; </w:t>
+      </w:r>
+      <w:proofErr w:type="spellStart"/>
+      <w:r>
+        <w:rPr>
+          <w:rFonts w:asciiTheme="majorBidi" w:hAnsiTheme="majorBidi" w:cstheme="majorBidi"/>
+          <w:color w:val="FF0000"/>
+        </w:rPr>
+        <w:t>Gattass</w:t>
+      </w:r>
+      <w:proofErr w:type="spellEnd"/>
+      <w:r>
+        <w:rPr>
+          <w:rFonts w:asciiTheme="majorBidi" w:hAnsiTheme="majorBidi" w:cstheme="majorBidi"/>
+          <w:color w:val="FF0000"/>
+        </w:rPr>
+        <w:t xml:space="preserve"> et al, 1988). Our thinking </w:t>
+      </w:r>
+      <w:r>
+        <w:rPr>
+          <w:rFonts w:asciiTheme="majorBidi" w:hAnsiTheme="majorBidi" w:cstheme="majorBidi"/>
+          <w:color w:val="FF0000"/>
+        </w:rPr>
+        <w:t>is that the computations required for constancy li</w:t>
+      </w:r>
+      <w:r>
+        <w:rPr>
+          <w:rFonts w:asciiTheme="majorBidi" w:hAnsiTheme="majorBidi" w:cstheme="majorBidi"/>
+          <w:color w:val="FF0000"/>
+        </w:rPr>
+        <w:t>kely have a cortical component.</w:t>
+      </w:r>
+      <w:r>
+        <w:rPr>
+          <w:rFonts w:asciiTheme="majorBidi" w:hAnsiTheme="majorBidi" w:cstheme="majorBidi"/>
+          <w:color w:val="FF0000"/>
+        </w:rPr>
+        <w:t xml:space="preserve"> At the same time, keeping the area relatively small allows us to evaluate the information that might reasonably be expected to be integrat</w:t>
+      </w:r>
+      <w:r>
+        <w:rPr>
+          <w:rFonts w:asciiTheme="majorBidi" w:hAnsiTheme="majorBidi" w:cstheme="majorBidi"/>
+          <w:color w:val="FF0000"/>
+        </w:rPr>
+        <w:t>ed within primary visual cortex. Figure 9b shows the image area that was used, and contains multiple object surfaces.</w:t>
+      </w:r>
+    </w:p>
+    <w:p>
+      <w:pPr>
+        <w:jc w:val="both"/>
+        <w:rPr>
+          <w:rFonts w:asciiTheme="majorBidi" w:hAnsiTheme="majorBidi" w:cstheme="majorBidi"/>
+          <w:color w:val="FF0000"/>
+        </w:rPr>
+      </w:pPr>
+    </w:p>
+    <w:p>
+      <w:pPr>
+        <w:jc w:val="both"/>
+        <w:rPr>
+          <w:rFonts w:asciiTheme="majorBidi" w:hAnsiTheme="majorBidi" w:cstheme="majorBidi"/>
+          <w:color w:val="FF0000"/>
+        </w:rPr>
+      </w:pPr>
+      <w:r>
+        <w:rPr>
+          <w:rFonts w:asciiTheme="majorBidi" w:hAnsiTheme="majorBidi" w:cstheme="majorBidi"/>
+          <w:color w:val="FF0000"/>
+        </w:rPr>
+        <w:t>That said, we think this point is worth discussing</w:t>
+      </w:r>
+      <w:r>
+        <w:rPr>
+          <w:rFonts w:asciiTheme="majorBidi" w:hAnsiTheme="majorBidi" w:cstheme="majorBidi"/>
+          <w:color w:val="FF0000"/>
+        </w:rPr>
+        <w:t xml:space="preserve">. We have expanded in </w:t>
+      </w:r>
+      <w:r>
+        <w:rPr>
+          <w:rFonts w:asciiTheme="majorBidi" w:hAnsiTheme="majorBidi" w:cstheme="majorBidi"/>
+          <w:color w:val="FF0000"/>
+        </w:rPr>
+        <w:t>M</w:t>
+      </w:r>
+      <w:r>
+        <w:rPr>
+          <w:rFonts w:asciiTheme="majorBidi" w:hAnsiTheme="majorBidi" w:cstheme="majorBidi"/>
+          <w:color w:val="FF0000"/>
+        </w:rPr>
+        <w:t xml:space="preserve">ethods (Line </w:t>
+      </w:r>
+      <w:r>
+        <w:rPr>
+          <w:rFonts w:asciiTheme="majorBidi" w:hAnsiTheme="majorBidi" w:cstheme="majorBidi"/>
+          <w:color w:val="FF0000"/>
+        </w:rPr>
+        <w:t>14</w:t>
+      </w:r>
+      <w:r>
+        <w:rPr>
+          <w:rFonts w:asciiTheme="majorBidi" w:hAnsiTheme="majorBidi" w:cstheme="majorBidi"/>
+          <w:color w:val="FF0000"/>
+        </w:rPr>
+        <w:t>6</w:t>
+      </w:r>
+      <w:r>
+        <w:rPr>
+          <w:rFonts w:asciiTheme="majorBidi" w:hAnsiTheme="majorBidi" w:cstheme="majorBidi"/>
+          <w:color w:val="FF0000"/>
+        </w:rPr>
+        <w:t xml:space="preserve">) and returned to </w:t>
+      </w:r>
+      <w:r>
+        <w:rPr>
+          <w:rFonts w:asciiTheme="majorBidi" w:hAnsiTheme="majorBidi" w:cstheme="majorBidi"/>
+          <w:color w:val="FF0000"/>
+        </w:rPr>
+        <w:t xml:space="preserve">the </w:t>
+      </w:r>
+      <w:r>
+        <w:rPr>
+          <w:rFonts w:asciiTheme="majorBidi" w:hAnsiTheme="majorBidi" w:cstheme="majorBidi"/>
+          <w:color w:val="FF0000"/>
+        </w:rPr>
+        <w:t xml:space="preserve">point in the </w:t>
+      </w:r>
+      <w:r>
+        <w:rPr>
+          <w:rFonts w:asciiTheme="majorBidi" w:hAnsiTheme="majorBidi" w:cstheme="majorBidi"/>
+          <w:color w:val="FF0000"/>
+        </w:rPr>
+        <w:t>second paragraph of the Future Directions section of the Discussion (</w:t>
+      </w:r>
+      <w:commentRangeStart w:id="0"/>
+      <w:commentRangeStart w:id="1"/>
       <w:r>
         <w:rPr>
           <w:rFonts w:asciiTheme="majorBidi" w:hAnsiTheme="majorBidi" w:cstheme="majorBidi"/>
@@ -1993,386 +2356,7 @@
         </w:rPr>
         <w:t>Line</w:t>
       </w:r>
-      <w:bookmarkEnd w:id="0"/>
-      <w:r>
-        <w:rPr>
-          <w:rFonts w:asciiTheme="majorBidi" w:hAnsiTheme="majorBidi" w:cstheme="majorBidi"/>
-          <w:color w:val="FF0000"/>
-        </w:rPr>
-        <w:t xml:space="preserve"> </w:t>
-      </w:r>
-      <w:r>
-        <w:rPr>
-          <w:rFonts w:asciiTheme="majorBidi" w:hAnsiTheme="majorBidi" w:cstheme="majorBidi"/>
-          <w:color w:val="FF0000"/>
-        </w:rPr>
-        <w:t>18</w:t>
-      </w:r>
-      <w:r>
-        <w:rPr>
-          <w:rFonts w:asciiTheme="majorBidi" w:hAnsiTheme="majorBidi" w:cstheme="majorBidi"/>
-          <w:color w:val="FF0000"/>
-        </w:rPr>
-        <w:t>5</w:t>
-      </w:r>
-      <w:r>
-        <w:rPr>
-          <w:rFonts w:asciiTheme="majorBidi" w:hAnsiTheme="majorBidi" w:cstheme="majorBidi"/>
-          <w:color w:val="FF0000"/>
-        </w:rPr>
-        <w:t>)</w:t>
-      </w:r>
-      <w:r>
-        <w:rPr>
-          <w:rFonts w:asciiTheme="majorBidi" w:hAnsiTheme="majorBidi" w:cstheme="majorBidi"/>
-          <w:color w:val="FF0000"/>
-        </w:rPr>
-        <w:t>:</w:t>
-      </w:r>
-    </w:p>
-    <w:p>
-      <w:pPr>
-        <w:pStyle w:val="Quote"/>
-        <w:rPr>
-          <w:rFonts w:asciiTheme="majorBidi" w:hAnsiTheme="majorBidi" w:cstheme="majorBidi"/>
-          <w:color w:val="FF0000"/>
-        </w:rPr>
-      </w:pPr>
-      <w:r>
-        <w:rPr>
-          <w:rFonts w:asciiTheme="majorBidi" w:hAnsiTheme="majorBidi" w:cstheme="majorBidi"/>
-          <w:color w:val="FF0000"/>
-        </w:rPr>
-        <w:t xml:space="preserve">In our implementation of AMA, we used both the </w:t>
-      </w:r>
-      <w:proofErr w:type="spellStart"/>
-      <w:r>
-        <w:rPr>
-          <w:rFonts w:asciiTheme="majorBidi" w:hAnsiTheme="majorBidi" w:cstheme="majorBidi"/>
-          <w:color w:val="FF0000"/>
-        </w:rPr>
-        <w:t>Kullback-Leibler</w:t>
-      </w:r>
-      <w:proofErr w:type="spellEnd"/>
-      <w:r>
-        <w:rPr>
-          <w:rFonts w:asciiTheme="majorBidi" w:hAnsiTheme="majorBidi" w:cstheme="majorBidi"/>
-          <w:color w:val="FF0000"/>
-        </w:rPr>
-        <w:t xml:space="preserve"> divergence cost function (corresponding to the maximum a posteriori estimator) and the mean squared error cost function (corresponding to the posterior mean estimator) </w:t>
-      </w:r>
-      <w:r>
-        <w:rPr>
-          <w:rFonts w:asciiTheme="majorBidi" w:hAnsiTheme="majorBidi" w:cstheme="majorBidi"/>
-          <w:color w:val="FF0000"/>
-        </w:rPr>
-        <w:t xml:space="preserve">to evaluate the accuracy of the AMA estimates of </w:t>
-      </w:r>
-      <w:r>
-        <w:rPr>
-          <w:rFonts w:asciiTheme="majorBidi" w:hAnsiTheme="majorBidi" w:cstheme="majorBidi"/>
-          <w:color w:val="FF0000"/>
-        </w:rPr>
-        <w:t>LRF</w:t>
-      </w:r>
-      <w:r>
-        <w:rPr>
-          <w:rFonts w:asciiTheme="majorBidi" w:hAnsiTheme="majorBidi" w:cstheme="majorBidi"/>
-          <w:color w:val="FF0000"/>
-        </w:rPr>
-        <w:t xml:space="preserve">. We also </w:t>
-      </w:r>
-      <w:r>
-        <w:rPr>
-          <w:rFonts w:asciiTheme="majorBidi" w:hAnsiTheme="majorBidi" w:cstheme="majorBidi"/>
-          <w:color w:val="FF0000"/>
-        </w:rPr>
-        <w:t xml:space="preserve">assumed that receptive field responses were corrupted by scaled Gaussian noise (i.e. Poisson-like noise with a </w:t>
-      </w:r>
-      <w:proofErr w:type="spellStart"/>
-      <w:r>
-        <w:rPr>
-          <w:rFonts w:asciiTheme="majorBidi" w:hAnsiTheme="majorBidi" w:cstheme="majorBidi"/>
-          <w:color w:val="FF0000"/>
-        </w:rPr>
-        <w:t>fano</w:t>
-      </w:r>
-      <w:proofErr w:type="spellEnd"/>
-      <w:r>
-        <w:rPr>
-          <w:rFonts w:asciiTheme="majorBidi" w:hAnsiTheme="majorBidi" w:cstheme="majorBidi"/>
-          <w:color w:val="FF0000"/>
-        </w:rPr>
-        <w:t xml:space="preserve"> factor of 1.3</w:t>
-      </w:r>
-      <w:r>
-        <w:rPr>
-          <w:rFonts w:asciiTheme="majorBidi" w:hAnsiTheme="majorBidi" w:cstheme="majorBidi"/>
-          <w:color w:val="FF0000"/>
-        </w:rPr>
-        <w:t xml:space="preserve"> (Geisler &amp; Albrecht, 1997)</w:t>
-      </w:r>
-      <w:r>
-        <w:rPr>
-          <w:rFonts w:asciiTheme="majorBidi" w:hAnsiTheme="majorBidi" w:cstheme="majorBidi"/>
-          <w:color w:val="FF0000"/>
-        </w:rPr>
-        <w:t>)</w:t>
-      </w:r>
-      <w:r>
-        <w:rPr>
-          <w:rFonts w:asciiTheme="majorBidi" w:hAnsiTheme="majorBidi" w:cstheme="majorBidi"/>
-          <w:color w:val="FF0000"/>
-        </w:rPr>
-        <w:t>.</w:t>
-      </w:r>
-      <w:r>
-        <w:rPr>
-          <w:rFonts w:asciiTheme="majorBidi" w:hAnsiTheme="majorBidi" w:cstheme="majorBidi"/>
-          <w:color w:val="FF0000"/>
-        </w:rPr>
-        <w:t xml:space="preserve"> Training with both cost functions yielded similar estimation performance; the results reported here are for the </w:t>
-      </w:r>
-      <w:proofErr w:type="spellStart"/>
-      <w:r>
-        <w:rPr>
-          <w:rFonts w:asciiTheme="majorBidi" w:hAnsiTheme="majorBidi" w:cstheme="majorBidi"/>
-          <w:color w:val="FF0000"/>
-        </w:rPr>
-        <w:t>Kullback-Leibler</w:t>
-      </w:r>
-      <w:proofErr w:type="spellEnd"/>
-      <w:r>
-        <w:rPr>
-          <w:rFonts w:asciiTheme="majorBidi" w:hAnsiTheme="majorBidi" w:cstheme="majorBidi"/>
-          <w:color w:val="FF0000"/>
-        </w:rPr>
-        <w:t xml:space="preserve"> divergence cost function.</w:t>
-      </w:r>
-    </w:p>
-    <w:p>
-      <w:pPr>
-        <w:jc w:val="both"/>
-        <w:rPr>
-          <w:rFonts w:asciiTheme="majorBidi" w:hAnsiTheme="majorBidi" w:cstheme="majorBidi"/>
-        </w:rPr>
-      </w:pPr>
-      <w:r>
-        <w:rPr>
-          <w:rFonts w:asciiTheme="majorBidi" w:hAnsiTheme="majorBidi" w:cstheme="majorBidi"/>
-        </w:rPr>
-        <w:t>The spatial resolution of the image data and area seemed to be very small: e.g. "the target by cropping the rendered images to 1 x 1 degrees of visual angle around the target object (51 x 51 pixels)". Authors could provide justifications whether these sizes are large enough to evaluate the effect of LRV, interaction of the geometry of the object surfaces and multiple illuminations.</w:t>
-      </w:r>
-    </w:p>
-    <w:p>
-      <w:pPr>
-        <w:jc w:val="both"/>
-        <w:rPr>
-          <w:rFonts w:asciiTheme="majorBidi" w:hAnsiTheme="majorBidi" w:cstheme="majorBidi"/>
-        </w:rPr>
-      </w:pPr>
-    </w:p>
-    <w:p>
-      <w:pPr>
-        <w:jc w:val="both"/>
-        <w:rPr>
-          <w:rFonts w:asciiTheme="majorBidi" w:hAnsiTheme="majorBidi" w:cstheme="majorBidi"/>
-          <w:color w:val="FF0000"/>
-        </w:rPr>
-      </w:pPr>
-      <w:r>
-        <w:rPr>
-          <w:rFonts w:asciiTheme="majorBidi" w:hAnsiTheme="majorBidi" w:cstheme="majorBidi"/>
-          <w:color w:val="FF0000"/>
-        </w:rPr>
-        <w:t>The choice of a 1</w:t>
-      </w:r>
-      <w:r>
-        <w:rPr>
-          <w:rFonts w:asciiTheme="majorBidi" w:hAnsiTheme="majorBidi" w:cstheme="majorBidi"/>
-          <w:color w:val="FF0000"/>
-        </w:rPr>
-        <w:t>°</w:t>
-      </w:r>
-      <w:r>
-        <w:rPr>
-          <w:rFonts w:asciiTheme="majorBidi" w:hAnsiTheme="majorBidi" w:cstheme="majorBidi"/>
-          <w:color w:val="FF0000"/>
-        </w:rPr>
-        <w:t>x1</w:t>
-      </w:r>
-      <w:r>
-        <w:rPr>
-          <w:rFonts w:asciiTheme="majorBidi" w:hAnsiTheme="majorBidi" w:cstheme="majorBidi"/>
-          <w:color w:val="FF0000"/>
-        </w:rPr>
-        <w:t>°</w:t>
-      </w:r>
-      <w:r>
-        <w:rPr>
-          <w:rFonts w:asciiTheme="majorBidi" w:hAnsiTheme="majorBidi" w:cstheme="majorBidi"/>
-          <w:color w:val="FF0000"/>
-        </w:rPr>
-        <w:t xml:space="preserve"> analysis area was informed by data on the size of receptive fields in early visual cortex (</w:t>
-      </w:r>
-      <w:proofErr w:type="spellStart"/>
-      <w:r>
-        <w:rPr>
-          <w:rFonts w:asciiTheme="majorBidi" w:hAnsiTheme="majorBidi" w:cstheme="majorBidi"/>
-          <w:color w:val="FF0000"/>
-        </w:rPr>
-        <w:t>Gattass</w:t>
-      </w:r>
-      <w:proofErr w:type="spellEnd"/>
-      <w:r>
-        <w:rPr>
-          <w:rFonts w:asciiTheme="majorBidi" w:hAnsiTheme="majorBidi" w:cstheme="majorBidi"/>
-          <w:color w:val="FF0000"/>
-        </w:rPr>
-        <w:t xml:space="preserve"> et al, 1981; </w:t>
-      </w:r>
-      <w:proofErr w:type="spellStart"/>
-      <w:r>
-        <w:rPr>
-          <w:rFonts w:asciiTheme="majorBidi" w:hAnsiTheme="majorBidi" w:cstheme="majorBidi"/>
-          <w:color w:val="FF0000"/>
-        </w:rPr>
-        <w:t>Gattass</w:t>
-      </w:r>
-      <w:proofErr w:type="spellEnd"/>
-      <w:r>
-        <w:rPr>
-          <w:rFonts w:asciiTheme="majorBidi" w:hAnsiTheme="majorBidi" w:cstheme="majorBidi"/>
-          <w:color w:val="FF0000"/>
-        </w:rPr>
-        <w:t xml:space="preserve"> et al, 1988). Our thinking </w:t>
-      </w:r>
-      <w:r>
-        <w:rPr>
-          <w:rFonts w:asciiTheme="majorBidi" w:hAnsiTheme="majorBidi" w:cstheme="majorBidi"/>
-          <w:color w:val="FF0000"/>
-        </w:rPr>
-        <w:t>is that the computations required for constancy li</w:t>
-      </w:r>
-      <w:r>
-        <w:rPr>
-          <w:rFonts w:asciiTheme="majorBidi" w:hAnsiTheme="majorBidi" w:cstheme="majorBidi"/>
-          <w:color w:val="FF0000"/>
-        </w:rPr>
-        <w:t>kely have a cortical component.</w:t>
-      </w:r>
-      <w:r>
-        <w:rPr>
-          <w:rFonts w:asciiTheme="majorBidi" w:hAnsiTheme="majorBidi" w:cstheme="majorBidi"/>
-          <w:color w:val="FF0000"/>
-        </w:rPr>
-        <w:t xml:space="preserve"> At the same time, keeping the area relatively small allows us to evaluate the information that might reasonably be expected to be integrat</w:t>
-      </w:r>
-      <w:r>
-        <w:rPr>
-          <w:rFonts w:asciiTheme="majorBidi" w:hAnsiTheme="majorBidi" w:cstheme="majorBidi"/>
-          <w:color w:val="FF0000"/>
-        </w:rPr>
-        <w:t>ed within primary visual cortex. Figure 9b shows the image area that was used, and contains multiple object surfaces.</w:t>
-      </w:r>
-    </w:p>
-    <w:p>
-      <w:pPr>
-        <w:jc w:val="both"/>
-        <w:rPr>
-          <w:rFonts w:asciiTheme="majorBidi" w:hAnsiTheme="majorBidi" w:cstheme="majorBidi"/>
-          <w:color w:val="FF0000"/>
-        </w:rPr>
-      </w:pPr>
-    </w:p>
-    <w:p>
-      <w:pPr>
-        <w:jc w:val="both"/>
-        <w:rPr>
-          <w:rFonts w:asciiTheme="majorBidi" w:hAnsiTheme="majorBidi" w:cstheme="majorBidi"/>
-          <w:color w:val="FF0000"/>
-        </w:rPr>
-      </w:pPr>
-      <w:r>
-        <w:rPr>
-          <w:rFonts w:asciiTheme="majorBidi" w:hAnsiTheme="majorBidi" w:cstheme="majorBidi"/>
-          <w:color w:val="FF0000"/>
-        </w:rPr>
-        <w:t>That said, we think this point is worth discussing</w:t>
-      </w:r>
-      <w:r>
-        <w:rPr>
-          <w:rFonts w:asciiTheme="majorBidi" w:hAnsiTheme="majorBidi" w:cstheme="majorBidi"/>
-          <w:color w:val="FF0000"/>
-        </w:rPr>
-        <w:t xml:space="preserve">. We have expanded in </w:t>
-      </w:r>
-      <w:r>
-        <w:rPr>
-          <w:rFonts w:asciiTheme="majorBidi" w:hAnsiTheme="majorBidi" w:cstheme="majorBidi"/>
-          <w:color w:val="FF0000"/>
-        </w:rPr>
-        <w:t>M</w:t>
-      </w:r>
-      <w:r>
-        <w:rPr>
-          <w:rFonts w:asciiTheme="majorBidi" w:hAnsiTheme="majorBidi" w:cstheme="majorBidi"/>
-          <w:color w:val="FF0000"/>
-        </w:rPr>
-        <w:t xml:space="preserve">ethods (Line </w:t>
-      </w:r>
-      <w:r>
-        <w:rPr>
-          <w:rFonts w:asciiTheme="majorBidi" w:hAnsiTheme="majorBidi" w:cstheme="majorBidi"/>
-          <w:color w:val="FF0000"/>
-        </w:rPr>
-        <w:t>14</w:t>
-      </w:r>
-      <w:r>
-        <w:rPr>
-          <w:rFonts w:asciiTheme="majorBidi" w:hAnsiTheme="majorBidi" w:cstheme="majorBidi"/>
-          <w:color w:val="FF0000"/>
-        </w:rPr>
-        <w:t>6</w:t>
-      </w:r>
-      <w:r>
-        <w:rPr>
-          <w:rFonts w:asciiTheme="majorBidi" w:hAnsiTheme="majorBidi" w:cstheme="majorBidi"/>
-          <w:color w:val="FF0000"/>
-        </w:rPr>
-        <w:t xml:space="preserve">) and returned to </w:t>
-      </w:r>
-      <w:r>
-        <w:rPr>
-          <w:rFonts w:asciiTheme="majorBidi" w:hAnsiTheme="majorBidi" w:cstheme="majorBidi"/>
-          <w:color w:val="FF0000"/>
-        </w:rPr>
-        <w:t xml:space="preserve">the </w:t>
-      </w:r>
-      <w:r>
-        <w:rPr>
-          <w:rFonts w:asciiTheme="majorBidi" w:hAnsiTheme="majorBidi" w:cstheme="majorBidi"/>
-          <w:color w:val="FF0000"/>
-        </w:rPr>
-        <w:t xml:space="preserve">point in the </w:t>
-      </w:r>
-      <w:r>
-        <w:rPr>
-          <w:rFonts w:asciiTheme="majorBidi" w:hAnsiTheme="majorBidi" w:cstheme="majorBidi"/>
-          <w:color w:val="FF0000"/>
-        </w:rPr>
-        <w:t>second paragraph of the Future Directions section of the Discussion (</w:t>
-      </w:r>
-      <w:commentRangeStart w:id="1"/>
-      <w:commentRangeStart w:id="2"/>
-      <w:r>
-        <w:rPr>
-          <w:rFonts w:asciiTheme="majorBidi" w:hAnsiTheme="majorBidi" w:cstheme="majorBidi"/>
-          <w:color w:val="FF0000"/>
-        </w:rPr>
-        <w:t>Line</w:t>
-      </w:r>
-      <w:commentRangeEnd w:id="1"/>
+      <w:commentRangeEnd w:id="0"/>
       <w:r>
         <w:rPr>
           <w:rStyle w:val="CommentReference"/>
@@ -2380,14 +2364,14 @@
           <w:sz w:val="24"/>
           <w:szCs w:val="24"/>
         </w:rPr>
+        <w:commentReference w:id="0"/>
+      </w:r>
+      <w:commentRangeEnd w:id="1"/>
+      <w:r>
+        <w:rPr>
+          <w:rStyle w:val="CommentReference"/>
+        </w:rPr>
         <w:commentReference w:id="1"/>
-      </w:r>
-      <w:commentRangeEnd w:id="2"/>
-      <w:r>
-        <w:rPr>
-          <w:rStyle w:val="CommentReference"/>
-        </w:rPr>
-        <w:commentReference w:id="2"/>
       </w:r>
       <w:r>
         <w:rPr>
@@ -5347,7 +5331,7 @@
         </w:rPr>
         <w:t xml:space="preserve"> is a measure of the overall amount of light reflected by a surface </w:t>
       </w:r>
-      <w:commentRangeStart w:id="3"/>
+      <w:commentRangeStart w:id="2"/>
       <w:r>
         <w:rPr>
           <w:rFonts w:asciiTheme="majorBidi" w:hAnsiTheme="majorBidi" w:cstheme="majorBidi"/>
@@ -5355,7 +5339,7 @@
         </w:rPr>
         <w:t xml:space="preserve">luminance </w:t>
       </w:r>
-      <w:commentRangeEnd w:id="3"/>
+      <w:commentRangeEnd w:id="2"/>
       <w:r>
         <w:rPr>
           <w:rStyle w:val="CommentReference"/>
@@ -5364,7 +5348,7 @@
           <w:color w:val="FF0000"/>
           <w:lang w:bidi="ar-SA"/>
         </w:rPr>
-        <w:commentReference w:id="3"/>
+        <w:commentReference w:id="2"/>
       </w:r>
       <w:r>
         <w:rPr>
@@ -5823,8 +5807,34 @@
           <w:iCs/>
           <w:color w:val="FF0000"/>
         </w:rPr>
-        <w:t>In the work presented here, we studied computational luminance constancy in virtual scenes with naturalistic spectral variation in light sources and in surface reflectance functions, with only matte surfaces in the scenes. It is natural to by studying with spectral variation, because this variation is at the heart of what makes luminance constancy a rich computational problem. In natural scenes, however, there are other sources of variation that add additional richness. These include variation in non-spectral properties of objects and lighting in the scene, including object texture, material</w:t>
-      </w:r>
+        <w:t xml:space="preserve">In the work presented here, we studied computational luminance constancy in virtual scenes with naturalistic spectral variation in light sources and in surface reflectance functions, with only matte surfaces in the scenes. It is natural to </w:t>
+      </w:r>
+      <w:ins w:id="3" w:author="Vijay Singh" w:date="2018-09-13T10:56:00Z">
+        <w:r>
+          <w:rPr>
+            <w:rStyle w:val="Emphasis"/>
+            <w:rFonts w:asciiTheme="majorBidi" w:hAnsiTheme="majorBidi" w:cstheme="majorBidi"/>
+            <w:i w:val="0"/>
+            <w:iCs/>
+            <w:color w:val="FF0000"/>
+          </w:rPr>
+          <w:t xml:space="preserve">start </w:t>
+        </w:r>
+      </w:ins>
+      <w:bookmarkStart w:id="4" w:name="_GoBack"/>
+      <w:bookmarkEnd w:id="4"/>
+      <w:del w:id="5" w:author="Vijay Singh" w:date="2018-09-13T10:58:00Z">
+        <w:r>
+          <w:rPr>
+            <w:rStyle w:val="Emphasis"/>
+            <w:rFonts w:asciiTheme="majorBidi" w:hAnsiTheme="majorBidi" w:cstheme="majorBidi"/>
+            <w:i w:val="0"/>
+            <w:iCs/>
+            <w:color w:val="FF0000"/>
+          </w:rPr>
+          <w:delText xml:space="preserve">by studying </w:delText>
+        </w:r>
+      </w:del>
       <w:r>
         <w:rPr>
           <w:rStyle w:val="Emphasis"/>
@@ -5833,9 +5843,8 @@
           <w:iCs/>
           <w:color w:val="FF0000"/>
         </w:rPr>
-        <w:t xml:space="preserve"> (e.g. </w:t>
-      </w:r>
-      <w:proofErr w:type="spellStart"/>
+        <w:t>with spectral variation, because this variation is at the heart of what makes luminance constancy a rich computational problem. In natural scenes, however, there are other sources of variation that add additional richness. These include variation in non-spectral properties of objects and lighting in the scene, including object texture, material</w:t>
+      </w:r>
       <w:r>
         <w:rPr>
           <w:rStyle w:val="Emphasis"/>
@@ -5844,9 +5853,9 @@
           <w:iCs/>
           <w:color w:val="FF0000"/>
         </w:rPr>
-        <w:t>specularity</w:t>
-      </w:r>
-      <w:proofErr w:type="spellEnd"/>
+        <w:t xml:space="preserve"> (e.g. </w:t>
+      </w:r>
+      <w:proofErr w:type="spellStart"/>
       <w:r>
         <w:rPr>
           <w:rStyle w:val="Emphasis"/>
@@ -5855,8 +5864,9 @@
           <w:iCs/>
           <w:color w:val="FF0000"/>
         </w:rPr>
-        <w:t>)</w:t>
-      </w:r>
+        <w:t>specularity</w:t>
+      </w:r>
+      <w:proofErr w:type="spellEnd"/>
       <w:r>
         <w:rPr>
           <w:rStyle w:val="Emphasis"/>
@@ -5865,9 +5875,8 @@
           <w:iCs/>
           <w:color w:val="FF0000"/>
         </w:rPr>
-        <w:t xml:space="preserve">, and shape as well as lighting geometry. The methods we developed here may be generalized to study the effects of variation in these factors. That is, one could incorporate these other sources of variation into the generation of the scenes and again learn estimators from the corresponding labeled images. A challenge for this approach will be to thoughtfully control the increase in problem complexity, both to keep compute time feasible and to ensure that it is possible to extract meaningful insight from the results. Extending the work to include variation of material may provide insights not only about luminance constancy but also for computations that relate to material perception (see Fleming, 2017); extending the work to include variation in object shape and lighting geometry may clarify the role of object boundaries versus object interiors for providing information that supports perception of object color and lightness (see Land &amp; McCann, 1971; Rudd, 2016). We also note that there is a literature on how increasing stimulus complexity along the various lines listed above affects human color and lightness perception (e.g. Beck, 1964; Yang &amp; Maloney, 2001; Yang &amp; </w:t>
-      </w:r>
-      <w:proofErr w:type="spellStart"/>
+        <w:t>)</w:t>
+      </w:r>
       <w:r>
         <w:rPr>
           <w:rStyle w:val="Emphasis"/>
@@ -5876,9 +5885,9 @@
           <w:iCs/>
           <w:color w:val="FF0000"/>
         </w:rPr>
-        <w:t>Shevell</w:t>
-      </w:r>
-      <w:proofErr w:type="spellEnd"/>
+        <w:t xml:space="preserve">, and shape as well as lighting geometry. The methods we developed here may be generalized to study the effects of variation in these factors. That is, one could incorporate these other sources of variation into the generation of the scenes and again learn estimators from the corresponding labeled images. A challenge for this approach will be to thoughtfully control the increase in problem complexity, both to keep compute time feasible and to ensure that it is possible to extract meaningful insight from the results. Extending the work to include variation of material may provide insights not only about luminance constancy but also for computations that relate to material perception (see Fleming, 2017); extending the work to include variation in object shape and lighting geometry may clarify the role of object boundaries versus object interiors for providing information that supports perception of object color and lightness (see Land &amp; McCann, 1971; Rudd, 2016). We also note that there is a literature on how increasing stimulus complexity along the various lines listed above affects human color and lightness perception (e.g. Beck, 1964; Yang &amp; Maloney, 2001; Yang &amp; </w:t>
+      </w:r>
+      <w:proofErr w:type="spellStart"/>
       <w:r>
         <w:rPr>
           <w:rStyle w:val="Emphasis"/>
@@ -5887,9 +5896,9 @@
           <w:iCs/>
           <w:color w:val="FF0000"/>
         </w:rPr>
-        <w:t xml:space="preserve">, 2002; Todd et al., 2004; Snyder et al., 2005; </w:t>
-      </w:r>
-      <w:proofErr w:type="spellStart"/>
+        <w:t>Shevell</w:t>
+      </w:r>
+      <w:proofErr w:type="spellEnd"/>
       <w:r>
         <w:rPr>
           <w:rStyle w:val="Emphasis"/>
@@ -5898,9 +5907,9 @@
           <w:iCs/>
           <w:color w:val="FF0000"/>
         </w:rPr>
-        <w:t>Boyaci</w:t>
-      </w:r>
-      <w:proofErr w:type="spellEnd"/>
+        <w:t xml:space="preserve">, 2002; Todd et al., 2004; Snyder et al., 2005; </w:t>
+      </w:r>
+      <w:proofErr w:type="spellStart"/>
       <w:r>
         <w:rPr>
           <w:rStyle w:val="Emphasis"/>
@@ -5909,9 +5918,9 @@
           <w:iCs/>
           <w:color w:val="FF0000"/>
         </w:rPr>
-        <w:t xml:space="preserve"> et al., 2006; Xiao &amp; Brainard, 2008; Kingdom, 2011; Xiao et al., 2012; Anderson, 2015; </w:t>
-      </w:r>
-      <w:proofErr w:type="spellStart"/>
+        <w:t>Boyaci</w:t>
+      </w:r>
+      <w:proofErr w:type="spellEnd"/>
       <w:r>
         <w:rPr>
           <w:rStyle w:val="Emphasis"/>
@@ -5920,9 +5929,9 @@
           <w:iCs/>
           <w:color w:val="FF0000"/>
         </w:rPr>
-        <w:t>Toscani</w:t>
-      </w:r>
-      <w:proofErr w:type="spellEnd"/>
+        <w:t xml:space="preserve"> et al., 2006; Xiao &amp; Brainard, 2008; Kingdom, 2011; Xiao et al., 2012; Anderson, 2015; </w:t>
+      </w:r>
+      <w:proofErr w:type="spellStart"/>
       <w:r>
         <w:rPr>
           <w:rStyle w:val="Emphasis"/>
@@ -5931,9 +5940,9 @@
           <w:iCs/>
           <w:color w:val="FF0000"/>
         </w:rPr>
-        <w:t xml:space="preserve"> et al., 2017), as well as the computational problem of color and lightness constancy (e.g. Lee, 1986; </w:t>
-      </w:r>
-      <w:proofErr w:type="spellStart"/>
+        <w:t>Toscani</w:t>
+      </w:r>
+      <w:proofErr w:type="spellEnd"/>
       <w:r>
         <w:rPr>
           <w:rStyle w:val="Emphasis"/>
@@ -5942,9 +5951,9 @@
           <w:iCs/>
           <w:color w:val="FF0000"/>
         </w:rPr>
-        <w:t>D'Zmura</w:t>
-      </w:r>
-      <w:proofErr w:type="spellEnd"/>
+        <w:t xml:space="preserve"> et al., 2017), as well as the computational problem of color and lightness constancy (e.g. Lee, 1986; </w:t>
+      </w:r>
+      <w:proofErr w:type="spellStart"/>
       <w:r>
         <w:rPr>
           <w:rStyle w:val="Emphasis"/>
@@ -5953,9 +5962,9 @@
           <w:iCs/>
           <w:color w:val="FF0000"/>
         </w:rPr>
-        <w:t xml:space="preserve"> &amp; Lennie, 1986; </w:t>
-      </w:r>
-      <w:proofErr w:type="spellStart"/>
+        <w:t>D'Zmura</w:t>
+      </w:r>
+      <w:proofErr w:type="spellEnd"/>
       <w:r>
         <w:rPr>
           <w:rStyle w:val="Emphasis"/>
@@ -5964,9 +5973,9 @@
           <w:iCs/>
           <w:color w:val="FF0000"/>
         </w:rPr>
-        <w:t>Funt</w:t>
-      </w:r>
-      <w:proofErr w:type="spellEnd"/>
+        <w:t xml:space="preserve"> &amp; Lennie, 1986; </w:t>
+      </w:r>
+      <w:proofErr w:type="spellStart"/>
       <w:r>
         <w:rPr>
           <w:rStyle w:val="Emphasis"/>
@@ -5975,9 +5984,9 @@
           <w:iCs/>
           <w:color w:val="FF0000"/>
         </w:rPr>
-        <w:t xml:space="preserve"> &amp; Drew, 1988; </w:t>
-      </w:r>
-      <w:proofErr w:type="spellStart"/>
+        <w:t>Funt</w:t>
+      </w:r>
+      <w:proofErr w:type="spellEnd"/>
       <w:r>
         <w:rPr>
           <w:rStyle w:val="Emphasis"/>
@@ -5986,9 +5995,9 @@
           <w:iCs/>
           <w:color w:val="FF0000"/>
         </w:rPr>
-        <w:t>Tominaga</w:t>
-      </w:r>
-      <w:proofErr w:type="spellEnd"/>
+        <w:t xml:space="preserve"> &amp; Drew, 1988; </w:t>
+      </w:r>
+      <w:proofErr w:type="spellStart"/>
       <w:r>
         <w:rPr>
           <w:rStyle w:val="Emphasis"/>
@@ -5997,7 +6006,40 @@
           <w:iCs/>
           <w:color w:val="FF0000"/>
         </w:rPr>
-        <w:t xml:space="preserve"> &amp; Wandell, 1989; Barron &amp; Malik, 2012; Barron, 2015; Finlayson, 2018).</w:t>
+        <w:t>Tominaga</w:t>
+      </w:r>
+      <w:proofErr w:type="spellEnd"/>
+      <w:r>
+        <w:rPr>
+          <w:rStyle w:val="Emphasis"/>
+          <w:rFonts w:asciiTheme="majorBidi" w:hAnsiTheme="majorBidi" w:cstheme="majorBidi"/>
+          <w:i w:val="0"/>
+          <w:iCs/>
+          <w:color w:val="FF0000"/>
+        </w:rPr>
+        <w:t xml:space="preserve"> &amp; </w:t>
+      </w:r>
+      <w:proofErr w:type="spellStart"/>
+      <w:r>
+        <w:rPr>
+          <w:rStyle w:val="Emphasis"/>
+          <w:rFonts w:asciiTheme="majorBidi" w:hAnsiTheme="majorBidi" w:cstheme="majorBidi"/>
+          <w:i w:val="0"/>
+          <w:iCs/>
+          <w:color w:val="FF0000"/>
+        </w:rPr>
+        <w:t>Wandell</w:t>
+      </w:r>
+      <w:proofErr w:type="spellEnd"/>
+      <w:r>
+        <w:rPr>
+          <w:rStyle w:val="Emphasis"/>
+          <w:rFonts w:asciiTheme="majorBidi" w:hAnsiTheme="majorBidi" w:cstheme="majorBidi"/>
+          <w:i w:val="0"/>
+          <w:iCs/>
+          <w:color w:val="FF0000"/>
+        </w:rPr>
+        <w:t>, 1989; Barron &amp; Malik, 2012; Barron, 2015; Finlayson, 2018).</w:t>
       </w:r>
     </w:p>
     <w:p>
@@ -7113,21 +7155,21 @@
     <w:p>
       <w:pPr>
         <w:rPr>
-          <w:del w:id="4" w:author="Brainard, David H" w:date="2018-09-07T12:10:00Z"/>
-          <w:rFonts w:asciiTheme="majorBidi" w:hAnsiTheme="majorBidi" w:cstheme="majorBidi"/>
-          <w:color w:val="FF0000"/>
-        </w:rPr>
-      </w:pPr>
-    </w:p>
-    <w:p>
-      <w:pPr>
-        <w:rPr>
-          <w:del w:id="5" w:author="Brainard, David H" w:date="2018-09-07T12:10:00Z"/>
+          <w:del w:id="6" w:author="Brainard, David H" w:date="2018-09-07T12:10:00Z"/>
+          <w:rFonts w:asciiTheme="majorBidi" w:hAnsiTheme="majorBidi" w:cstheme="majorBidi"/>
+          <w:color w:val="FF0000"/>
+        </w:rPr>
+      </w:pPr>
+    </w:p>
+    <w:p>
+      <w:pPr>
+        <w:rPr>
+          <w:del w:id="7" w:author="Brainard, David H" w:date="2018-09-07T12:10:00Z"/>
           <w:rFonts w:asciiTheme="majorBidi" w:hAnsiTheme="majorBidi" w:cstheme="majorBidi"/>
           <w:color w:val="00B0F0"/>
         </w:rPr>
       </w:pPr>
-      <w:del w:id="6" w:author="Brainard, David H" w:date="2018-09-07T12:10:00Z">
+      <w:del w:id="8" w:author="Brainard, David H" w:date="2018-09-07T12:10:00Z">
         <w:r>
           <w:rPr>
             <w:rFonts w:asciiTheme="majorBidi" w:hAnsiTheme="majorBidi" w:cstheme="majorBidi"/>
@@ -7362,7 +7404,7 @@
 
 <file path=word/comments.xml><?xml version="1.0" encoding="utf-8"?>
 <w:comments xmlns:wpc="http://schemas.microsoft.com/office/word/2010/wordprocessingCanvas" xmlns:cx="http://schemas.microsoft.com/office/drawing/2014/chartex" xmlns:cx1="http://schemas.microsoft.com/office/drawing/2015/9/8/chartex" xmlns:cx2="http://schemas.microsoft.com/office/drawing/2015/10/21/chartex" xmlns:cx3="http://schemas.microsoft.com/office/drawing/2016/5/9/chartex" xmlns:cx4="http://schemas.microsoft.com/office/drawing/2016/5/10/chartex" xmlns:cx5="http://schemas.microsoft.com/office/drawing/2016/5/11/chartex" xmlns:cx6="http://schemas.microsoft.com/office/drawing/2016/5/12/chartex" xmlns:cx7="http://schemas.microsoft.com/office/drawing/2016/5/13/chartex" xmlns:cx8="http://schemas.microsoft.com/office/drawing/2016/5/14/chartex" xmlns:mc="http://schemas.openxmlformats.org/markup-compatibility/2006" xmlns:aink="http://schemas.microsoft.com/office/drawing/2016/ink" xmlns:am3d="http://schemas.microsoft.com/office/drawing/2017/model3d" xmlns:o="urn:schemas-microsoft-com:office:office" xmlns:r="http://schemas.openxmlformats.org/officeDocument/2006/relationships" xmlns:m="http://schemas.openxmlformats.org/officeDocument/2006/math" xmlns:v="urn:schemas-microsoft-com:vml" xmlns:wp14="http://schemas.microsoft.com/office/word/2010/wordprocessingDrawing" xmlns:wp="http://schemas.openxmlformats.org/drawingml/2006/wordprocessingDrawing" xmlns:w10="urn:schemas-microsoft-com:office:word" xmlns:w="http://schemas.openxmlformats.org/wordprocessingml/2006/main" xmlns:w14="http://schemas.microsoft.com/office/word/2010/wordml" xmlns:w15="http://schemas.microsoft.com/office/word/2012/wordml" xmlns:w16cid="http://schemas.microsoft.com/office/word/2016/wordml/cid" xmlns:w16se="http://schemas.microsoft.com/office/word/2015/wordml/symex" xmlns:wpg="http://schemas.microsoft.com/office/word/2010/wordprocessingGroup" xmlns:wpi="http://schemas.microsoft.com/office/word/2010/wordprocessingInk" xmlns:wne="http://schemas.microsoft.com/office/word/2006/wordml" xmlns:wps="http://schemas.microsoft.com/office/word/2010/wordprocessingShape" mc:Ignorable="w14 w15 w16se w16cid wp14">
-  <w:comment w:id="1" w:author="Brainard, David H" w:date="2018-09-05T15:16:00Z" w:initials="DHB">
+  <w:comment w:id="0" w:author="Brainard, David H" w:date="2018-09-05T15:16:00Z" w:initials="DHB">
     <w:p>
       <w:pPr>
         <w:pStyle w:val="CommentText"/>
@@ -7383,7 +7425,7 @@
       </w:r>
     </w:p>
   </w:comment>
-  <w:comment w:id="2" w:author="Vijay Singh" w:date="2018-09-06T13:27:00Z" w:initials="VS">
+  <w:comment w:id="1" w:author="Vijay Singh" w:date="2018-09-06T13:27:00Z" w:initials="VS">
     <w:p>
       <w:pPr>
         <w:pStyle w:val="CommentText"/>
@@ -7399,7 +7441,7 @@
       </w:r>
     </w:p>
   </w:comment>
-  <w:comment w:id="3" w:author="Vijay Singh" w:date="2018-09-06T13:56:00Z" w:initials="VS">
+  <w:comment w:id="2" w:author="Vijay Singh" w:date="2018-09-06T13:56:00Z" w:initials="VS">
     <w:p>
       <w:pPr>
         <w:pStyle w:val="CommentText"/>

</xml_diff>